<commit_message>
postępy w pracy nad tekstem pracy inżynierskiej
</commit_message>
<xml_diff>
--- a/Aplikacja wykonana w ramach innowacyjnego projektu testującego pt.docx
+++ b/Aplikacja wykonana w ramach innowacyjnego projektu testującego pt.docx
@@ -679,16 +679,17 @@
           <w:rFonts w:ascii="Times New Roman" w:hAnsi="Times New Roman" w:cs="Times New Roman"/>
           <w:sz w:val="24"/>
           <w:szCs w:val="24"/>
+          <w:lang w:val="en-US"/>
         </w:rPr>
       </w:pPr>
     </w:p>
     <w:p>
       <w:pPr>
-        <w:spacing w:after="0"/>
-        <w:rPr>
-          <w:rFonts w:ascii="Times New Roman" w:hAnsi="Times New Roman" w:cs="Times New Roman"/>
-          <w:sz w:val="24"/>
-          <w:szCs w:val="24"/>
+        <w:rPr>
+          <w:rFonts w:ascii="Times New Roman" w:hAnsi="Times New Roman" w:cs="Times New Roman"/>
+          <w:sz w:val="24"/>
+          <w:szCs w:val="24"/>
+          <w:lang w:val="en-US"/>
         </w:rPr>
       </w:pPr>
       <w:r>
@@ -696,922 +697,600 @@
           <w:rFonts w:ascii="Times New Roman" w:hAnsi="Times New Roman" w:cs="Times New Roman"/>
           <w:sz w:val="24"/>
           <w:szCs w:val="24"/>
-        </w:rPr>
-        <w:t>Uzupełniono opisy doświadczeń oraz propozycje ćwiczeń:</w:t>
+          <w:lang w:val="en-US"/>
+        </w:rPr>
+        <w:t xml:space="preserve">Aplikacja </w:t>
+      </w:r>
+      <w:r>
+        <w:rPr>
+          <w:rFonts w:ascii="Times New Roman" w:eastAsia="Verdana" w:hAnsi="Times New Roman" w:cs="Times New Roman"/>
+          <w:sz w:val="24"/>
+          <w:szCs w:val="24"/>
+          <w:lang w:val="en-US"/>
+        </w:rPr>
+        <w:t>mobilna "e-Doświadczenia w fizyce" zbudowana jest z kilku luźno ze sobą związanych „activities”:</w:t>
       </w:r>
     </w:p>
+    <w:tbl>
+      <w:tblPr>
+        <w:tblStyle w:val="Tabela-Siatka"/>
+        <w:tblW w:w="0" w:type="auto"/>
+        <w:tblCellMar>
+          <w:left w:w="28" w:type="dxa"/>
+          <w:right w:w="28" w:type="dxa"/>
+        </w:tblCellMar>
+        <w:tblLook w:val="04A0"/>
+      </w:tblPr>
+      <w:tblGrid>
+        <w:gridCol w:w="8277"/>
+      </w:tblGrid>
+      <w:tr>
+        <w:trPr>
+          <w:trHeight w:val="567"/>
+        </w:trPr>
+        <w:tc>
+          <w:tcPr>
+            <w:tcW w:w="8277" w:type="dxa"/>
+          </w:tcPr>
+          <w:p>
+            <w:pPr>
+              <w:spacing w:line="276" w:lineRule="auto"/>
+              <w:rPr>
+                <w:rFonts w:ascii="Times New Roman" w:hAnsi="Times New Roman" w:cs="Times New Roman"/>
+                <w:sz w:val="24"/>
+                <w:szCs w:val="24"/>
+                <w:lang w:val="en-US"/>
+              </w:rPr>
+            </w:pPr>
+            <w:r>
+              <w:rPr>
+                <w:rFonts w:ascii="Times New Roman" w:hAnsi="Times New Roman" w:cs="Times New Roman"/>
+                <w:noProof/>
+                <w:sz w:val="24"/>
+                <w:szCs w:val="24"/>
+              </w:rPr>
+              <w:lastRenderedPageBreak/>
+              <w:drawing>
+                <wp:anchor distT="0" distB="0" distL="114300" distR="114300" simplePos="0" relativeHeight="251659264" behindDoc="0" locked="0" layoutInCell="1" allowOverlap="0">
+                  <wp:simplePos x="0" y="0"/>
+                  <wp:positionH relativeFrom="margin">
+                    <wp:posOffset>14605</wp:posOffset>
+                  </wp:positionH>
+                  <wp:positionV relativeFrom="margin">
+                    <wp:posOffset>-2540</wp:posOffset>
+                  </wp:positionV>
+                  <wp:extent cx="5179695" cy="3238500"/>
+                  <wp:effectExtent l="19050" t="0" r="1905" b="0"/>
+                  <wp:wrapTopAndBottom/>
+                  <wp:docPr id="2" name="Obraz 1" descr="G:\pg syl\obrazki\title_page.jpg"/>
+                  <wp:cNvGraphicFramePr>
+                    <a:graphicFrameLocks xmlns:a="http://schemas.openxmlformats.org/drawingml/2006/main" noChangeAspect="1"/>
+                  </wp:cNvGraphicFramePr>
+                  <a:graphic xmlns:a="http://schemas.openxmlformats.org/drawingml/2006/main">
+                    <a:graphicData uri="http://schemas.openxmlformats.org/drawingml/2006/picture">
+                      <pic:pic xmlns:pic="http://schemas.openxmlformats.org/drawingml/2006/picture">
+                        <pic:nvPicPr>
+                          <pic:cNvPr id="0" name="Picture 1" descr="G:\pg syl\obrazki\title_page.jpg"/>
+                          <pic:cNvPicPr>
+                            <a:picLocks noChangeAspect="1" noChangeArrowheads="1"/>
+                          </pic:cNvPicPr>
+                        </pic:nvPicPr>
+                        <pic:blipFill>
+                          <a:blip r:embed="rId6" cstate="print"/>
+                          <a:srcRect/>
+                          <a:stretch>
+                            <a:fillRect/>
+                          </a:stretch>
+                        </pic:blipFill>
+                        <pic:spPr bwMode="auto">
+                          <a:xfrm>
+                            <a:off x="0" y="0"/>
+                            <a:ext cx="5179695" cy="3238500"/>
+                          </a:xfrm>
+                          <a:prstGeom prst="rect">
+                            <a:avLst/>
+                          </a:prstGeom>
+                          <a:noFill/>
+                          <a:ln w="9525">
+                            <a:noFill/>
+                            <a:miter lim="800000"/>
+                            <a:headEnd/>
+                            <a:tailEnd/>
+                          </a:ln>
+                        </pic:spPr>
+                      </pic:pic>
+                    </a:graphicData>
+                  </a:graphic>
+                </wp:anchor>
+              </w:drawing>
+            </w:r>
+          </w:p>
+        </w:tc>
+      </w:tr>
+      <w:tr>
+        <w:trPr>
+          <w:trHeight w:val="567"/>
+        </w:trPr>
+        <w:tc>
+          <w:tcPr>
+            <w:tcW w:w="8277" w:type="dxa"/>
+          </w:tcPr>
+          <w:p>
+            <w:pPr>
+              <w:spacing w:line="276" w:lineRule="auto"/>
+              <w:rPr>
+                <w:rFonts w:ascii="Times New Roman" w:hAnsi="Times New Roman" w:cs="Times New Roman"/>
+                <w:sz w:val="24"/>
+                <w:szCs w:val="24"/>
+                <w:lang w:val="en-US"/>
+              </w:rPr>
+            </w:pPr>
+          </w:p>
+        </w:tc>
+      </w:tr>
+      <w:tr>
+        <w:trPr>
+          <w:trHeight w:val="567"/>
+        </w:trPr>
+        <w:tc>
+          <w:tcPr>
+            <w:tcW w:w="8277" w:type="dxa"/>
+          </w:tcPr>
+          <w:p>
+            <w:pPr>
+              <w:spacing w:line="276" w:lineRule="auto"/>
+              <w:rPr>
+                <w:rFonts w:ascii="Times New Roman" w:hAnsi="Times New Roman" w:cs="Times New Roman"/>
+                <w:sz w:val="24"/>
+                <w:szCs w:val="24"/>
+                <w:lang w:val="en-US"/>
+              </w:rPr>
+            </w:pPr>
+            <w:r>
+              <w:rPr>
+                <w:rFonts w:ascii="Times New Roman" w:hAnsi="Times New Roman" w:cs="Times New Roman"/>
+                <w:noProof/>
+                <w:sz w:val="24"/>
+                <w:szCs w:val="24"/>
+              </w:rPr>
+              <w:drawing>
+                <wp:anchor distT="0" distB="0" distL="114300" distR="114300" simplePos="0" relativeHeight="251661312" behindDoc="0" locked="0" layoutInCell="1" allowOverlap="1">
+                  <wp:simplePos x="0" y="0"/>
+                  <wp:positionH relativeFrom="column">
+                    <wp:posOffset>14605</wp:posOffset>
+                  </wp:positionH>
+                  <wp:positionV relativeFrom="paragraph">
+                    <wp:posOffset>3810</wp:posOffset>
+                  </wp:positionV>
+                  <wp:extent cx="5174615" cy="3238500"/>
+                  <wp:effectExtent l="19050" t="0" r="6985" b="0"/>
+                  <wp:wrapTopAndBottom/>
+                  <wp:docPr id="10" name="Obraz 3" descr="G:\pg syl\obrazki\informacje_o_ed.jpg"/>
+                  <wp:cNvGraphicFramePr>
+                    <a:graphicFrameLocks xmlns:a="http://schemas.openxmlformats.org/drawingml/2006/main" noChangeAspect="1"/>
+                  </wp:cNvGraphicFramePr>
+                  <a:graphic xmlns:a="http://schemas.openxmlformats.org/drawingml/2006/main">
+                    <a:graphicData uri="http://schemas.openxmlformats.org/drawingml/2006/picture">
+                      <pic:pic xmlns:pic="http://schemas.openxmlformats.org/drawingml/2006/picture">
+                        <pic:nvPicPr>
+                          <pic:cNvPr id="0" name="Picture 3" descr="G:\pg syl\obrazki\informacje_o_ed.jpg"/>
+                          <pic:cNvPicPr>
+                            <a:picLocks noChangeAspect="1" noChangeArrowheads="1"/>
+                          </pic:cNvPicPr>
+                        </pic:nvPicPr>
+                        <pic:blipFill>
+                          <a:blip r:embed="rId7" cstate="print"/>
+                          <a:srcRect/>
+                          <a:stretch>
+                            <a:fillRect/>
+                          </a:stretch>
+                        </pic:blipFill>
+                        <pic:spPr bwMode="auto">
+                          <a:xfrm>
+                            <a:off x="0" y="0"/>
+                            <a:ext cx="5174615" cy="3238500"/>
+                          </a:xfrm>
+                          <a:prstGeom prst="rect">
+                            <a:avLst/>
+                          </a:prstGeom>
+                          <a:noFill/>
+                          <a:ln w="9525">
+                            <a:noFill/>
+                            <a:miter lim="800000"/>
+                            <a:headEnd/>
+                            <a:tailEnd/>
+                          </a:ln>
+                        </pic:spPr>
+                      </pic:pic>
+                    </a:graphicData>
+                  </a:graphic>
+                </wp:anchor>
+              </w:drawing>
+            </w:r>
+          </w:p>
+        </w:tc>
+      </w:tr>
+      <w:tr>
+        <w:trPr>
+          <w:trHeight w:val="567"/>
+        </w:trPr>
+        <w:tc>
+          <w:tcPr>
+            <w:tcW w:w="8277" w:type="dxa"/>
+          </w:tcPr>
+          <w:p>
+            <w:pPr>
+              <w:spacing w:line="276" w:lineRule="auto"/>
+              <w:rPr>
+                <w:rFonts w:ascii="Times New Roman" w:hAnsi="Times New Roman" w:cs="Times New Roman"/>
+                <w:sz w:val="24"/>
+                <w:szCs w:val="24"/>
+                <w:lang w:val="en-US"/>
+              </w:rPr>
+            </w:pPr>
+          </w:p>
+        </w:tc>
+      </w:tr>
+      <w:tr>
+        <w:trPr>
+          <w:trHeight w:val="567"/>
+        </w:trPr>
+        <w:tc>
+          <w:tcPr>
+            <w:tcW w:w="8277" w:type="dxa"/>
+          </w:tcPr>
+          <w:p>
+            <w:pPr>
+              <w:spacing w:line="276" w:lineRule="auto"/>
+              <w:rPr>
+                <w:rFonts w:ascii="Times New Roman" w:hAnsi="Times New Roman" w:cs="Times New Roman"/>
+                <w:sz w:val="24"/>
+                <w:szCs w:val="24"/>
+                <w:lang w:val="en-US"/>
+              </w:rPr>
+            </w:pPr>
+            <w:r>
+              <w:rPr>
+                <w:rFonts w:ascii="Times New Roman" w:hAnsi="Times New Roman" w:cs="Times New Roman"/>
+                <w:noProof/>
+                <w:sz w:val="24"/>
+                <w:szCs w:val="24"/>
+              </w:rPr>
+              <w:lastRenderedPageBreak/>
+              <w:drawing>
+                <wp:anchor distT="0" distB="0" distL="114300" distR="114300" simplePos="0" relativeHeight="251662336" behindDoc="0" locked="0" layoutInCell="1" allowOverlap="1">
+                  <wp:simplePos x="0" y="0"/>
+                  <wp:positionH relativeFrom="column">
+                    <wp:posOffset>11430</wp:posOffset>
+                  </wp:positionH>
+                  <wp:positionV relativeFrom="paragraph">
+                    <wp:posOffset>8890</wp:posOffset>
+                  </wp:positionV>
+                  <wp:extent cx="5179695" cy="3238500"/>
+                  <wp:effectExtent l="19050" t="0" r="1905" b="0"/>
+                  <wp:wrapTopAndBottom/>
+                  <wp:docPr id="11" name="Obraz 4" descr="G:\pg syl\obrazki\list_ed.jpg"/>
+                  <wp:cNvGraphicFramePr>
+                    <a:graphicFrameLocks xmlns:a="http://schemas.openxmlformats.org/drawingml/2006/main" noChangeAspect="1"/>
+                  </wp:cNvGraphicFramePr>
+                  <a:graphic xmlns:a="http://schemas.openxmlformats.org/drawingml/2006/main">
+                    <a:graphicData uri="http://schemas.openxmlformats.org/drawingml/2006/picture">
+                      <pic:pic xmlns:pic="http://schemas.openxmlformats.org/drawingml/2006/picture">
+                        <pic:nvPicPr>
+                          <pic:cNvPr id="0" name="Picture 4" descr="G:\pg syl\obrazki\list_ed.jpg"/>
+                          <pic:cNvPicPr>
+                            <a:picLocks noChangeAspect="1" noChangeArrowheads="1"/>
+                          </pic:cNvPicPr>
+                        </pic:nvPicPr>
+                        <pic:blipFill>
+                          <a:blip r:embed="rId8" cstate="print"/>
+                          <a:srcRect/>
+                          <a:stretch>
+                            <a:fillRect/>
+                          </a:stretch>
+                        </pic:blipFill>
+                        <pic:spPr bwMode="auto">
+                          <a:xfrm>
+                            <a:off x="0" y="0"/>
+                            <a:ext cx="5179695" cy="3238500"/>
+                          </a:xfrm>
+                          <a:prstGeom prst="rect">
+                            <a:avLst/>
+                          </a:prstGeom>
+                          <a:noFill/>
+                          <a:ln w="9525">
+                            <a:noFill/>
+                            <a:miter lim="800000"/>
+                            <a:headEnd/>
+                            <a:tailEnd/>
+                          </a:ln>
+                        </pic:spPr>
+                      </pic:pic>
+                    </a:graphicData>
+                  </a:graphic>
+                </wp:anchor>
+              </w:drawing>
+            </w:r>
+          </w:p>
+        </w:tc>
+      </w:tr>
+      <w:tr>
+        <w:trPr>
+          <w:trHeight w:val="567"/>
+        </w:trPr>
+        <w:tc>
+          <w:tcPr>
+            <w:tcW w:w="8277" w:type="dxa"/>
+          </w:tcPr>
+          <w:p>
+            <w:pPr>
+              <w:spacing w:line="276" w:lineRule="auto"/>
+              <w:rPr>
+                <w:rFonts w:ascii="Times New Roman" w:hAnsi="Times New Roman" w:cs="Times New Roman"/>
+                <w:sz w:val="24"/>
+                <w:szCs w:val="24"/>
+                <w:lang w:val="en-US"/>
+              </w:rPr>
+            </w:pPr>
+          </w:p>
+        </w:tc>
+      </w:tr>
+      <w:tr>
+        <w:trPr>
+          <w:trHeight w:val="567"/>
+        </w:trPr>
+        <w:tc>
+          <w:tcPr>
+            <w:tcW w:w="8277" w:type="dxa"/>
+          </w:tcPr>
+          <w:p>
+            <w:pPr>
+              <w:spacing w:line="276" w:lineRule="auto"/>
+              <w:rPr>
+                <w:rFonts w:ascii="Times New Roman" w:hAnsi="Times New Roman" w:cs="Times New Roman"/>
+                <w:sz w:val="24"/>
+                <w:szCs w:val="24"/>
+                <w:lang w:val="en-US"/>
+              </w:rPr>
+            </w:pPr>
+            <w:r>
+              <w:rPr>
+                <w:rFonts w:ascii="Times New Roman" w:hAnsi="Times New Roman" w:cs="Times New Roman"/>
+                <w:noProof/>
+                <w:sz w:val="24"/>
+                <w:szCs w:val="24"/>
+              </w:rPr>
+              <w:drawing>
+                <wp:anchor distT="0" distB="0" distL="114300" distR="114300" simplePos="0" relativeHeight="251663360" behindDoc="0" locked="0" layoutInCell="1" allowOverlap="1">
+                  <wp:simplePos x="0" y="0"/>
+                  <wp:positionH relativeFrom="column">
+                    <wp:posOffset>14605</wp:posOffset>
+                  </wp:positionH>
+                  <wp:positionV relativeFrom="paragraph">
+                    <wp:posOffset>8255</wp:posOffset>
+                  </wp:positionV>
+                  <wp:extent cx="5174615" cy="3238500"/>
+                  <wp:effectExtent l="19050" t="0" r="6985" b="0"/>
+                  <wp:wrapTopAndBottom/>
+                  <wp:docPr id="12" name="Obraz 2" descr="G:\pg syl\obrazki\details_ed.jpg"/>
+                  <wp:cNvGraphicFramePr>
+                    <a:graphicFrameLocks xmlns:a="http://schemas.openxmlformats.org/drawingml/2006/main" noChangeAspect="1"/>
+                  </wp:cNvGraphicFramePr>
+                  <a:graphic xmlns:a="http://schemas.openxmlformats.org/drawingml/2006/main">
+                    <a:graphicData uri="http://schemas.openxmlformats.org/drawingml/2006/picture">
+                      <pic:pic xmlns:pic="http://schemas.openxmlformats.org/drawingml/2006/picture">
+                        <pic:nvPicPr>
+                          <pic:cNvPr id="0" name="Picture 2" descr="G:\pg syl\obrazki\details_ed.jpg"/>
+                          <pic:cNvPicPr>
+                            <a:picLocks noChangeAspect="1" noChangeArrowheads="1"/>
+                          </pic:cNvPicPr>
+                        </pic:nvPicPr>
+                        <pic:blipFill>
+                          <a:blip r:embed="rId9" cstate="print"/>
+                          <a:srcRect/>
+                          <a:stretch>
+                            <a:fillRect/>
+                          </a:stretch>
+                        </pic:blipFill>
+                        <pic:spPr bwMode="auto">
+                          <a:xfrm>
+                            <a:off x="0" y="0"/>
+                            <a:ext cx="5174615" cy="3238500"/>
+                          </a:xfrm>
+                          <a:prstGeom prst="rect">
+                            <a:avLst/>
+                          </a:prstGeom>
+                          <a:noFill/>
+                          <a:ln w="9525">
+                            <a:noFill/>
+                            <a:miter lim="800000"/>
+                            <a:headEnd/>
+                            <a:tailEnd/>
+                          </a:ln>
+                        </pic:spPr>
+                      </pic:pic>
+                    </a:graphicData>
+                  </a:graphic>
+                </wp:anchor>
+              </w:drawing>
+            </w:r>
+          </w:p>
+        </w:tc>
+      </w:tr>
+      <w:tr>
+        <w:trPr>
+          <w:trHeight w:val="567"/>
+        </w:trPr>
+        <w:tc>
+          <w:tcPr>
+            <w:tcW w:w="8277" w:type="dxa"/>
+          </w:tcPr>
+          <w:p>
+            <w:pPr>
+              <w:spacing w:line="276" w:lineRule="auto"/>
+              <w:rPr>
+                <w:rFonts w:ascii="Times New Roman" w:hAnsi="Times New Roman" w:cs="Times New Roman"/>
+                <w:sz w:val="24"/>
+                <w:szCs w:val="24"/>
+                <w:lang w:val="en-US"/>
+              </w:rPr>
+            </w:pPr>
+          </w:p>
+        </w:tc>
+      </w:tr>
+      <w:tr>
+        <w:trPr>
+          <w:trHeight w:val="567"/>
+        </w:trPr>
+        <w:tc>
+          <w:tcPr>
+            <w:tcW w:w="8277" w:type="dxa"/>
+          </w:tcPr>
+          <w:p>
+            <w:pPr>
+              <w:spacing w:line="276" w:lineRule="auto"/>
+              <w:rPr>
+                <w:rFonts w:ascii="Times New Roman" w:hAnsi="Times New Roman" w:cs="Times New Roman"/>
+                <w:sz w:val="24"/>
+                <w:szCs w:val="24"/>
+                <w:lang w:val="en-US"/>
+              </w:rPr>
+            </w:pPr>
+            <w:r>
+              <w:rPr>
+                <w:rFonts w:ascii="Times New Roman" w:hAnsi="Times New Roman" w:cs="Times New Roman"/>
+                <w:noProof/>
+                <w:sz w:val="24"/>
+                <w:szCs w:val="24"/>
+              </w:rPr>
+              <w:lastRenderedPageBreak/>
+              <w:drawing>
+                <wp:anchor distT="0" distB="0" distL="114300" distR="114300" simplePos="0" relativeHeight="251660288" behindDoc="0" locked="0" layoutInCell="1" allowOverlap="1">
+                  <wp:simplePos x="0" y="0"/>
+                  <wp:positionH relativeFrom="column">
+                    <wp:posOffset>19685</wp:posOffset>
+                  </wp:positionH>
+                  <wp:positionV relativeFrom="paragraph">
+                    <wp:posOffset>13970</wp:posOffset>
+                  </wp:positionV>
+                  <wp:extent cx="5172075" cy="3238500"/>
+                  <wp:effectExtent l="19050" t="0" r="9525" b="0"/>
+                  <wp:wrapTopAndBottom/>
+                  <wp:docPr id="7" name="Obraz 5" descr="G:\pg syl\obrazki\pomoc.jpg"/>
+                  <wp:cNvGraphicFramePr>
+                    <a:graphicFrameLocks xmlns:a="http://schemas.openxmlformats.org/drawingml/2006/main" noChangeAspect="1"/>
+                  </wp:cNvGraphicFramePr>
+                  <a:graphic xmlns:a="http://schemas.openxmlformats.org/drawingml/2006/main">
+                    <a:graphicData uri="http://schemas.openxmlformats.org/drawingml/2006/picture">
+                      <pic:pic xmlns:pic="http://schemas.openxmlformats.org/drawingml/2006/picture">
+                        <pic:nvPicPr>
+                          <pic:cNvPr id="0" name="Picture 5" descr="G:\pg syl\obrazki\pomoc.jpg"/>
+                          <pic:cNvPicPr>
+                            <a:picLocks noChangeAspect="1" noChangeArrowheads="1"/>
+                          </pic:cNvPicPr>
+                        </pic:nvPicPr>
+                        <pic:blipFill>
+                          <a:blip r:embed="rId10" cstate="print"/>
+                          <a:srcRect/>
+                          <a:stretch>
+                            <a:fillRect/>
+                          </a:stretch>
+                        </pic:blipFill>
+                        <pic:spPr bwMode="auto">
+                          <a:xfrm>
+                            <a:off x="0" y="0"/>
+                            <a:ext cx="5172075" cy="3238500"/>
+                          </a:xfrm>
+                          <a:prstGeom prst="rect">
+                            <a:avLst/>
+                          </a:prstGeom>
+                          <a:noFill/>
+                          <a:ln w="9525">
+                            <a:noFill/>
+                            <a:miter lim="800000"/>
+                            <a:headEnd/>
+                            <a:tailEnd/>
+                          </a:ln>
+                        </pic:spPr>
+                      </pic:pic>
+                    </a:graphicData>
+                  </a:graphic>
+                </wp:anchor>
+              </w:drawing>
+            </w:r>
+          </w:p>
+        </w:tc>
+      </w:tr>
+    </w:tbl>
     <w:p>
       <w:pPr>
-        <w:pStyle w:val="Akapitzlist"/>
-        <w:numPr>
-          <w:ilvl w:val="0"/>
-          <w:numId w:val="1"/>
-        </w:numPr>
-        <w:autoSpaceDE w:val="0"/>
-        <w:autoSpaceDN w:val="0"/>
-        <w:adjustRightInd w:val="0"/>
-        <w:spacing w:after="0"/>
-        <w:rPr>
-          <w:rFonts w:ascii="Times New Roman" w:hAnsi="Times New Roman" w:cs="Times New Roman"/>
-          <w:b/>
-          <w:sz w:val="24"/>
-          <w:szCs w:val="24"/>
-        </w:rPr>
-      </w:pPr>
-      <w:r>
-        <w:rPr>
-          <w:rFonts w:ascii="Times New Roman" w:hAnsi="Times New Roman" w:cs="Times New Roman"/>
-          <w:b/>
-          <w:sz w:val="24"/>
-          <w:szCs w:val="24"/>
-        </w:rPr>
-        <w:t>Właściwości cieczy</w:t>
-      </w:r>
+        <w:rPr>
+          <w:rFonts w:ascii="Times New Roman" w:hAnsi="Times New Roman" w:cs="Times New Roman"/>
+          <w:sz w:val="24"/>
+          <w:szCs w:val="24"/>
+          <w:lang w:val="en-US"/>
+        </w:rPr>
+      </w:pPr>
     </w:p>
     <w:p>
       <w:pPr>
-        <w:pStyle w:val="Akapitzlist"/>
-        <w:numPr>
-          <w:ilvl w:val="0"/>
-          <w:numId w:val="1"/>
-        </w:numPr>
-        <w:autoSpaceDE w:val="0"/>
-        <w:autoSpaceDN w:val="0"/>
-        <w:adjustRightInd w:val="0"/>
-        <w:spacing w:after="0"/>
-        <w:rPr>
-          <w:rFonts w:ascii="Times New Roman" w:hAnsi="Times New Roman" w:cs="Times New Roman"/>
-          <w:b/>
-          <w:sz w:val="24"/>
-          <w:szCs w:val="24"/>
-        </w:rPr>
-      </w:pPr>
-      <w:r>
-        <w:rPr>
-          <w:rFonts w:ascii="Times New Roman" w:hAnsi="Times New Roman" w:cs="Times New Roman"/>
-          <w:b/>
-          <w:sz w:val="24"/>
-          <w:szCs w:val="24"/>
-        </w:rPr>
-        <w:t>Drgania mechaniczne</w:t>
-      </w:r>
+        <w:rPr>
+          <w:rFonts w:ascii="Times New Roman" w:hAnsi="Times New Roman" w:cs="Times New Roman"/>
+          <w:sz w:val="24"/>
+          <w:szCs w:val="24"/>
+          <w:lang w:val="en-US"/>
+        </w:rPr>
+      </w:pPr>
     </w:p>
     <w:p>
       <w:pPr>
-        <w:pStyle w:val="Akapitzlist"/>
-        <w:numPr>
-          <w:ilvl w:val="0"/>
-          <w:numId w:val="1"/>
-        </w:numPr>
-        <w:autoSpaceDE w:val="0"/>
-        <w:autoSpaceDN w:val="0"/>
-        <w:adjustRightInd w:val="0"/>
-        <w:spacing w:after="0"/>
-        <w:rPr>
-          <w:rFonts w:ascii="Times New Roman" w:hAnsi="Times New Roman" w:cs="Times New Roman"/>
-          <w:b/>
-          <w:sz w:val="24"/>
-          <w:szCs w:val="24"/>
-        </w:rPr>
-      </w:pPr>
-      <w:r>
-        <w:rPr>
-          <w:rFonts w:ascii="Times New Roman" w:hAnsi="Times New Roman" w:cs="Times New Roman"/>
-          <w:b/>
-          <w:sz w:val="24"/>
-          <w:szCs w:val="24"/>
-        </w:rPr>
-        <w:t>Pole elektryczne</w:t>
-      </w:r>
+        <w:rPr>
+          <w:rFonts w:ascii="Times New Roman" w:hAnsi="Times New Roman" w:cs="Times New Roman"/>
+          <w:sz w:val="24"/>
+          <w:szCs w:val="24"/>
+          <w:lang w:val="en-US"/>
+        </w:rPr>
+      </w:pPr>
     </w:p>
     <w:p>
       <w:pPr>
-        <w:pStyle w:val="Akapitzlist"/>
-        <w:numPr>
-          <w:ilvl w:val="0"/>
-          <w:numId w:val="1"/>
-        </w:numPr>
-        <w:autoSpaceDE w:val="0"/>
-        <w:autoSpaceDN w:val="0"/>
-        <w:adjustRightInd w:val="0"/>
-        <w:spacing w:after="0"/>
-        <w:rPr>
-          <w:rFonts w:ascii="Times New Roman" w:hAnsi="Times New Roman" w:cs="Times New Roman"/>
-          <w:b/>
-          <w:sz w:val="24"/>
-          <w:szCs w:val="24"/>
-        </w:rPr>
-      </w:pPr>
-      <w:r>
-        <w:rPr>
-          <w:rFonts w:ascii="Times New Roman" w:hAnsi="Times New Roman" w:cs="Times New Roman"/>
-          <w:b/>
-          <w:sz w:val="24"/>
-          <w:szCs w:val="24"/>
-        </w:rPr>
-        <w:t>Obwody prądu stałego</w:t>
-      </w:r>
+        <w:rPr>
+          <w:rFonts w:ascii="Times New Roman" w:hAnsi="Times New Roman" w:cs="Times New Roman"/>
+          <w:sz w:val="24"/>
+          <w:szCs w:val="24"/>
+          <w:lang w:val="en-US"/>
+        </w:rPr>
+      </w:pPr>
     </w:p>
     <w:p>
       <w:pPr>
-        <w:pStyle w:val="Akapitzlist"/>
-        <w:numPr>
-          <w:ilvl w:val="0"/>
-          <w:numId w:val="1"/>
-        </w:numPr>
-        <w:autoSpaceDE w:val="0"/>
-        <w:autoSpaceDN w:val="0"/>
-        <w:adjustRightInd w:val="0"/>
-        <w:spacing w:after="0"/>
-        <w:rPr>
-          <w:rFonts w:ascii="Times New Roman" w:hAnsi="Times New Roman" w:cs="Times New Roman"/>
-          <w:b/>
+        <w:rPr>
+          <w:rFonts w:ascii="Times New Roman" w:hAnsi="Times New Roman" w:cs="Times New Roman"/>
           <w:sz w:val="24"/>
           <w:szCs w:val="24"/>
           <w:lang w:val="en-US"/>
         </w:rPr>
       </w:pPr>
-      <w:r>
-        <w:rPr>
-          <w:rFonts w:ascii="Times New Roman" w:hAnsi="Times New Roman" w:cs="Times New Roman"/>
-          <w:b/>
-          <w:sz w:val="24"/>
-          <w:szCs w:val="24"/>
-          <w:lang w:val="en-US"/>
-        </w:rPr>
-        <w:t>Laboratorium dzwięku</w:t>
-      </w:r>
     </w:p>
     <w:p>
       <w:pPr>
-        <w:pStyle w:val="Akapitzlist"/>
-        <w:numPr>
-          <w:ilvl w:val="0"/>
-          <w:numId w:val="1"/>
-        </w:numPr>
-        <w:autoSpaceDE w:val="0"/>
-        <w:autoSpaceDN w:val="0"/>
-        <w:adjustRightInd w:val="0"/>
-        <w:spacing w:after="0"/>
-        <w:rPr>
-          <w:rFonts w:ascii="Times New Roman" w:hAnsi="Times New Roman" w:cs="Times New Roman"/>
-          <w:b/>
+        <w:rPr>
+          <w:rFonts w:ascii="Times New Roman" w:hAnsi="Times New Roman" w:cs="Times New Roman"/>
           <w:sz w:val="24"/>
           <w:szCs w:val="24"/>
           <w:lang w:val="en-US"/>
         </w:rPr>
       </w:pPr>
-      <w:r>
-        <w:rPr>
-          <w:rFonts w:ascii="Times New Roman" w:hAnsi="Times New Roman" w:cs="Times New Roman"/>
-          <w:b/>
-          <w:sz w:val="24"/>
-          <w:szCs w:val="24"/>
-          <w:lang w:val="en-US"/>
-        </w:rPr>
-        <w:lastRenderedPageBreak/>
-        <w:t>Kalorymetria</w:t>
-      </w:r>
     </w:p>
     <w:p>
       <w:pPr>
-        <w:pStyle w:val="Akapitzlist"/>
-        <w:numPr>
-          <w:ilvl w:val="0"/>
-          <w:numId w:val="1"/>
-        </w:numPr>
-        <w:autoSpaceDE w:val="0"/>
-        <w:autoSpaceDN w:val="0"/>
-        <w:adjustRightInd w:val="0"/>
-        <w:spacing w:after="0"/>
-        <w:rPr>
-          <w:rFonts w:ascii="Times New Roman" w:hAnsi="Times New Roman" w:cs="Times New Roman"/>
-          <w:b/>
+        <w:rPr>
+          <w:rFonts w:ascii="Times New Roman" w:hAnsi="Times New Roman" w:cs="Times New Roman"/>
           <w:sz w:val="24"/>
           <w:szCs w:val="24"/>
           <w:lang w:val="en-US"/>
         </w:rPr>
       </w:pPr>
-      <w:r>
-        <w:rPr>
-          <w:rFonts w:ascii="Times New Roman" w:hAnsi="Times New Roman" w:cs="Times New Roman"/>
-          <w:b/>
-          <w:sz w:val="24"/>
-          <w:szCs w:val="24"/>
-          <w:lang w:val="en-US"/>
-        </w:rPr>
-        <w:t>Kondensatory</w:t>
-      </w:r>
-    </w:p>
-    <w:p>
-      <w:pPr>
-        <w:pStyle w:val="Akapitzlist"/>
-        <w:numPr>
-          <w:ilvl w:val="0"/>
-          <w:numId w:val="1"/>
-        </w:numPr>
-        <w:autoSpaceDE w:val="0"/>
-        <w:autoSpaceDN w:val="0"/>
-        <w:adjustRightInd w:val="0"/>
-        <w:spacing w:after="0"/>
-        <w:rPr>
-          <w:rFonts w:ascii="Times New Roman" w:hAnsi="Times New Roman" w:cs="Times New Roman"/>
-          <w:b/>
-          <w:sz w:val="24"/>
-          <w:szCs w:val="24"/>
-          <w:lang w:val="en-US"/>
-        </w:rPr>
-      </w:pPr>
-      <w:r>
-        <w:rPr>
-          <w:rFonts w:ascii="Times New Roman" w:hAnsi="Times New Roman" w:cs="Times New Roman"/>
-          <w:b/>
-          <w:sz w:val="24"/>
-          <w:szCs w:val="24"/>
-          <w:lang w:val="en-US"/>
-        </w:rPr>
-        <w:t>Pole magnetyczne</w:t>
-      </w:r>
-    </w:p>
-    <w:p>
-      <w:pPr>
-        <w:pStyle w:val="Akapitzlist"/>
-        <w:numPr>
-          <w:ilvl w:val="0"/>
-          <w:numId w:val="1"/>
-        </w:numPr>
-        <w:autoSpaceDE w:val="0"/>
-        <w:autoSpaceDN w:val="0"/>
-        <w:adjustRightInd w:val="0"/>
-        <w:spacing w:after="0"/>
-        <w:rPr>
-          <w:rFonts w:ascii="Times New Roman" w:hAnsi="Times New Roman" w:cs="Times New Roman"/>
-          <w:b/>
-          <w:sz w:val="24"/>
-          <w:szCs w:val="24"/>
-          <w:lang w:val="en-US"/>
-        </w:rPr>
-      </w:pPr>
-      <w:r>
-        <w:rPr>
-          <w:rFonts w:ascii="Times New Roman" w:hAnsi="Times New Roman" w:cs="Times New Roman"/>
-          <w:b/>
-          <w:sz w:val="24"/>
-          <w:szCs w:val="24"/>
-          <w:lang w:val="en-US"/>
-        </w:rPr>
-        <w:t>Cewki i indukcja</w:t>
-      </w:r>
-    </w:p>
-    <w:p>
-      <w:pPr>
-        <w:pStyle w:val="Akapitzlist"/>
-        <w:numPr>
-          <w:ilvl w:val="0"/>
-          <w:numId w:val="1"/>
-        </w:numPr>
-        <w:autoSpaceDE w:val="0"/>
-        <w:autoSpaceDN w:val="0"/>
-        <w:adjustRightInd w:val="0"/>
-        <w:spacing w:after="0"/>
-        <w:rPr>
-          <w:rFonts w:ascii="Times New Roman" w:hAnsi="Times New Roman" w:cs="Times New Roman"/>
-          <w:sz w:val="24"/>
-          <w:szCs w:val="24"/>
-        </w:rPr>
-      </w:pPr>
-      <w:r>
-        <w:rPr>
-          <w:rFonts w:ascii="Times New Roman" w:hAnsi="Times New Roman" w:cs="Times New Roman"/>
-          <w:sz w:val="24"/>
-          <w:szCs w:val="24"/>
-        </w:rPr>
-        <w:t>Optyka geometryczna (Zjawisko polaryzacji i załamania światła)</w:t>
-      </w:r>
-    </w:p>
-    <w:p>
-      <w:pPr>
-        <w:pStyle w:val="Akapitzlist"/>
-        <w:numPr>
-          <w:ilvl w:val="0"/>
-          <w:numId w:val="1"/>
-        </w:numPr>
-        <w:autoSpaceDE w:val="0"/>
-        <w:autoSpaceDN w:val="0"/>
-        <w:adjustRightInd w:val="0"/>
-        <w:spacing w:after="0"/>
-        <w:rPr>
-          <w:rFonts w:ascii="Times New Roman" w:hAnsi="Times New Roman" w:cs="Times New Roman"/>
-          <w:b/>
-          <w:sz w:val="24"/>
-          <w:szCs w:val="24"/>
-        </w:rPr>
-      </w:pPr>
-      <w:r>
-        <w:rPr>
-          <w:rFonts w:ascii="Times New Roman" w:hAnsi="Times New Roman" w:cs="Times New Roman"/>
-          <w:b/>
-          <w:sz w:val="24"/>
-          <w:szCs w:val="24"/>
-        </w:rPr>
-        <w:t>Układy RLC</w:t>
-      </w:r>
-    </w:p>
-    <w:p>
-      <w:pPr>
-        <w:pStyle w:val="Akapitzlist"/>
-        <w:numPr>
-          <w:ilvl w:val="0"/>
-          <w:numId w:val="1"/>
-        </w:numPr>
-        <w:autoSpaceDE w:val="0"/>
-        <w:autoSpaceDN w:val="0"/>
-        <w:adjustRightInd w:val="0"/>
-        <w:spacing w:after="0"/>
-        <w:rPr>
-          <w:rFonts w:ascii="Times New Roman" w:hAnsi="Times New Roman" w:cs="Times New Roman"/>
-          <w:b/>
-          <w:sz w:val="24"/>
-          <w:szCs w:val="24"/>
-        </w:rPr>
-      </w:pPr>
-      <w:r>
-        <w:rPr>
-          <w:rFonts w:ascii="Times New Roman" w:hAnsi="Times New Roman" w:cs="Times New Roman"/>
-          <w:b/>
-          <w:sz w:val="24"/>
-          <w:szCs w:val="24"/>
-        </w:rPr>
-        <w:t>Korpuskularna natura światła i materii</w:t>
-      </w:r>
-    </w:p>
-    <w:p>
-      <w:pPr>
-        <w:pStyle w:val="Akapitzlist"/>
-        <w:numPr>
-          <w:ilvl w:val="0"/>
-          <w:numId w:val="1"/>
-        </w:numPr>
-        <w:autoSpaceDE w:val="0"/>
-        <w:autoSpaceDN w:val="0"/>
-        <w:adjustRightInd w:val="0"/>
-        <w:spacing w:after="0"/>
-        <w:rPr>
-          <w:rFonts w:ascii="Times New Roman" w:hAnsi="Times New Roman" w:cs="Times New Roman"/>
-          <w:sz w:val="24"/>
-          <w:szCs w:val="24"/>
-        </w:rPr>
-      </w:pPr>
-      <w:r>
-        <w:rPr>
-          <w:rFonts w:ascii="Times New Roman" w:hAnsi="Times New Roman" w:cs="Times New Roman"/>
-          <w:sz w:val="24"/>
-          <w:szCs w:val="24"/>
-        </w:rPr>
-        <w:t>Interferencja i dyfrakcja światła</w:t>
-      </w:r>
-    </w:p>
-    <w:p>
-      <w:pPr>
-        <w:pStyle w:val="Akapitzlist"/>
-        <w:numPr>
-          <w:ilvl w:val="0"/>
-          <w:numId w:val="1"/>
-        </w:numPr>
-        <w:autoSpaceDE w:val="0"/>
-        <w:autoSpaceDN w:val="0"/>
-        <w:adjustRightInd w:val="0"/>
-        <w:spacing w:after="0"/>
-        <w:rPr>
-          <w:rFonts w:ascii="Times New Roman" w:hAnsi="Times New Roman" w:cs="Times New Roman"/>
-          <w:sz w:val="24"/>
-          <w:szCs w:val="24"/>
-          <w:lang w:val="en-US"/>
-        </w:rPr>
-      </w:pPr>
-      <w:r>
-        <w:rPr>
-          <w:rFonts w:ascii="Times New Roman" w:hAnsi="Times New Roman" w:cs="Times New Roman"/>
-          <w:sz w:val="24"/>
-          <w:szCs w:val="24"/>
-          <w:lang w:val="en-US"/>
-        </w:rPr>
-        <w:t>Fizyka atomowa</w:t>
-      </w:r>
-    </w:p>
-    <w:p>
-      <w:pPr>
-        <w:autoSpaceDE w:val="0"/>
-        <w:autoSpaceDN w:val="0"/>
-        <w:adjustRightInd w:val="0"/>
-        <w:spacing w:after="0"/>
-        <w:rPr>
-          <w:rFonts w:ascii="Times New Roman" w:hAnsi="Times New Roman" w:cs="Times New Roman"/>
-          <w:sz w:val="24"/>
-          <w:szCs w:val="24"/>
-        </w:rPr>
-      </w:pPr>
-    </w:p>
-    <w:p>
-      <w:pPr>
-        <w:pStyle w:val="Akapitzlist"/>
-        <w:numPr>
-          <w:ilvl w:val="0"/>
-          <w:numId w:val="2"/>
-        </w:numPr>
-        <w:autoSpaceDE w:val="0"/>
-        <w:autoSpaceDN w:val="0"/>
-        <w:adjustRightInd w:val="0"/>
-        <w:spacing w:after="0"/>
-        <w:rPr>
-          <w:rFonts w:ascii="Times New Roman" w:hAnsi="Times New Roman" w:cs="Times New Roman"/>
-          <w:b/>
-          <w:sz w:val="24"/>
-          <w:szCs w:val="24"/>
-        </w:rPr>
-      </w:pPr>
-      <w:r>
-        <w:rPr>
-          <w:rFonts w:ascii="Times New Roman" w:hAnsi="Times New Roman" w:cs="Times New Roman"/>
-          <w:b/>
-          <w:sz w:val="24"/>
-          <w:szCs w:val="24"/>
-        </w:rPr>
-        <w:t>Właściwości cieczy Propozycja ćwiczenia:</w:t>
-      </w:r>
-    </w:p>
-    <w:p>
-      <w:pPr>
-        <w:pStyle w:val="Akapitzlist"/>
-        <w:numPr>
-          <w:ilvl w:val="0"/>
-          <w:numId w:val="2"/>
-        </w:numPr>
-        <w:autoSpaceDE w:val="0"/>
-        <w:autoSpaceDN w:val="0"/>
-        <w:adjustRightInd w:val="0"/>
-        <w:spacing w:after="0"/>
-        <w:rPr>
-          <w:rFonts w:ascii="Times New Roman" w:hAnsi="Times New Roman" w:cs="Times New Roman"/>
-          <w:b/>
-          <w:sz w:val="24"/>
-          <w:szCs w:val="24"/>
-        </w:rPr>
-      </w:pPr>
-      <w:r>
-        <w:rPr>
-          <w:rFonts w:ascii="Times New Roman" w:hAnsi="Times New Roman" w:cs="Times New Roman"/>
-          <w:b/>
-          <w:sz w:val="24"/>
-          <w:szCs w:val="24"/>
-        </w:rPr>
-        <w:t>Drgania mechaniczne Propozycja ćwiczenia:</w:t>
-      </w:r>
-    </w:p>
-    <w:p>
-      <w:pPr>
-        <w:pStyle w:val="Akapitzlist"/>
-        <w:numPr>
-          <w:ilvl w:val="0"/>
-          <w:numId w:val="2"/>
-        </w:numPr>
-        <w:autoSpaceDE w:val="0"/>
-        <w:autoSpaceDN w:val="0"/>
-        <w:adjustRightInd w:val="0"/>
-        <w:spacing w:after="0"/>
-        <w:rPr>
-          <w:rFonts w:ascii="Times New Roman" w:hAnsi="Times New Roman" w:cs="Times New Roman"/>
-          <w:b/>
-          <w:sz w:val="24"/>
-          <w:szCs w:val="24"/>
-        </w:rPr>
-      </w:pPr>
-      <w:r>
-        <w:rPr>
-          <w:rFonts w:ascii="Times New Roman" w:hAnsi="Times New Roman" w:cs="Times New Roman"/>
-          <w:b/>
-          <w:sz w:val="24"/>
-          <w:szCs w:val="24"/>
-        </w:rPr>
-        <w:t>Pole elektryczne Propozycja ćwiczenia:</w:t>
-      </w:r>
-    </w:p>
-    <w:p>
-      <w:pPr>
-        <w:pStyle w:val="Akapitzlist"/>
-        <w:numPr>
-          <w:ilvl w:val="0"/>
-          <w:numId w:val="2"/>
-        </w:numPr>
-        <w:autoSpaceDE w:val="0"/>
-        <w:autoSpaceDN w:val="0"/>
-        <w:adjustRightInd w:val="0"/>
-        <w:spacing w:after="0"/>
-        <w:rPr>
-          <w:rFonts w:ascii="Times New Roman" w:hAnsi="Times New Roman" w:cs="Times New Roman"/>
-          <w:b/>
-          <w:sz w:val="24"/>
-          <w:szCs w:val="24"/>
-        </w:rPr>
-      </w:pPr>
-      <w:r>
-        <w:rPr>
-          <w:rFonts w:ascii="Times New Roman" w:hAnsi="Times New Roman" w:cs="Times New Roman"/>
-          <w:b/>
-          <w:sz w:val="24"/>
-          <w:szCs w:val="24"/>
-        </w:rPr>
-        <w:t>Obwody prądu stałego Propozycja ćwiczenia:</w:t>
-      </w:r>
-    </w:p>
-    <w:p>
-      <w:pPr>
-        <w:pStyle w:val="Akapitzlist"/>
-        <w:numPr>
-          <w:ilvl w:val="0"/>
-          <w:numId w:val="2"/>
-        </w:numPr>
-        <w:autoSpaceDE w:val="0"/>
-        <w:autoSpaceDN w:val="0"/>
-        <w:adjustRightInd w:val="0"/>
-        <w:spacing w:after="0"/>
-        <w:rPr>
-          <w:rFonts w:ascii="Times New Roman" w:hAnsi="Times New Roman" w:cs="Times New Roman"/>
-          <w:b/>
-          <w:sz w:val="24"/>
-          <w:szCs w:val="24"/>
-          <w:lang w:val="en-US"/>
-        </w:rPr>
-      </w:pPr>
-      <w:r>
-        <w:rPr>
-          <w:rFonts w:ascii="Times New Roman" w:hAnsi="Times New Roman" w:cs="Times New Roman"/>
-          <w:b/>
-          <w:sz w:val="24"/>
-          <w:szCs w:val="24"/>
-          <w:lang w:val="en-US"/>
-        </w:rPr>
-        <w:t>Laboratorium dzwięku</w:t>
-      </w:r>
-      <w:r>
-        <w:rPr>
-          <w:rFonts w:ascii="Times New Roman" w:hAnsi="Times New Roman" w:cs="Times New Roman"/>
-          <w:b/>
-          <w:sz w:val="24"/>
-          <w:szCs w:val="24"/>
-        </w:rPr>
-        <w:t xml:space="preserve"> Propozycja ćwiczenia:</w:t>
-      </w:r>
-    </w:p>
-    <w:p>
-      <w:pPr>
-        <w:pStyle w:val="Akapitzlist"/>
-        <w:numPr>
-          <w:ilvl w:val="0"/>
-          <w:numId w:val="2"/>
-        </w:numPr>
-        <w:autoSpaceDE w:val="0"/>
-        <w:autoSpaceDN w:val="0"/>
-        <w:adjustRightInd w:val="0"/>
-        <w:spacing w:after="0"/>
-        <w:rPr>
-          <w:rFonts w:ascii="Times New Roman" w:hAnsi="Times New Roman" w:cs="Times New Roman"/>
-          <w:b/>
-          <w:sz w:val="24"/>
-          <w:szCs w:val="24"/>
-          <w:lang w:val="en-US"/>
-        </w:rPr>
-      </w:pPr>
-      <w:r>
-        <w:rPr>
-          <w:rFonts w:ascii="Times New Roman" w:hAnsi="Times New Roman" w:cs="Times New Roman"/>
-          <w:b/>
-          <w:sz w:val="24"/>
-          <w:szCs w:val="24"/>
-          <w:lang w:val="en-US"/>
-        </w:rPr>
-        <w:t>Kalorymetria</w:t>
-      </w:r>
-      <w:r>
-        <w:rPr>
-          <w:rFonts w:ascii="Times New Roman" w:hAnsi="Times New Roman" w:cs="Times New Roman"/>
-          <w:b/>
-          <w:sz w:val="24"/>
-          <w:szCs w:val="24"/>
-        </w:rPr>
-        <w:t xml:space="preserve"> Propozycja ćwiczenia:</w:t>
-      </w:r>
-    </w:p>
-    <w:p>
-      <w:pPr>
-        <w:pStyle w:val="Akapitzlist"/>
-        <w:numPr>
-          <w:ilvl w:val="0"/>
-          <w:numId w:val="2"/>
-        </w:numPr>
-        <w:autoSpaceDE w:val="0"/>
-        <w:autoSpaceDN w:val="0"/>
-        <w:adjustRightInd w:val="0"/>
-        <w:spacing w:after="0"/>
-        <w:rPr>
-          <w:rFonts w:ascii="Times New Roman" w:hAnsi="Times New Roman" w:cs="Times New Roman"/>
-          <w:b/>
-          <w:sz w:val="24"/>
-          <w:szCs w:val="24"/>
-          <w:lang w:val="en-US"/>
-        </w:rPr>
-      </w:pPr>
-      <w:r>
-        <w:rPr>
-          <w:rFonts w:ascii="Times New Roman" w:hAnsi="Times New Roman" w:cs="Times New Roman"/>
-          <w:b/>
-          <w:sz w:val="24"/>
-          <w:szCs w:val="24"/>
-          <w:lang w:val="en-US"/>
-        </w:rPr>
-        <w:t>Kondensatory</w:t>
-      </w:r>
-      <w:r>
-        <w:rPr>
-          <w:rFonts w:ascii="Times New Roman" w:hAnsi="Times New Roman" w:cs="Times New Roman"/>
-          <w:b/>
-          <w:sz w:val="24"/>
-          <w:szCs w:val="24"/>
-        </w:rPr>
-        <w:t xml:space="preserve"> Propozycja ćwiczenia:</w:t>
-      </w:r>
-    </w:p>
-    <w:p>
-      <w:pPr>
-        <w:pStyle w:val="Akapitzlist"/>
-        <w:numPr>
-          <w:ilvl w:val="0"/>
-          <w:numId w:val="2"/>
-        </w:numPr>
-        <w:autoSpaceDE w:val="0"/>
-        <w:autoSpaceDN w:val="0"/>
-        <w:adjustRightInd w:val="0"/>
-        <w:spacing w:after="0"/>
-        <w:rPr>
-          <w:rFonts w:ascii="Times New Roman" w:hAnsi="Times New Roman" w:cs="Times New Roman"/>
-          <w:b/>
-          <w:sz w:val="24"/>
-          <w:szCs w:val="24"/>
-          <w:lang w:val="en-US"/>
-        </w:rPr>
-      </w:pPr>
-      <w:r>
-        <w:rPr>
-          <w:rFonts w:ascii="Times New Roman" w:hAnsi="Times New Roman" w:cs="Times New Roman"/>
-          <w:b/>
-          <w:sz w:val="24"/>
-          <w:szCs w:val="24"/>
-          <w:lang w:val="en-US"/>
-        </w:rPr>
-        <w:t>Pole magnetyczne</w:t>
-      </w:r>
-      <w:r>
-        <w:rPr>
-          <w:rFonts w:ascii="Times New Roman" w:hAnsi="Times New Roman" w:cs="Times New Roman"/>
-          <w:b/>
-          <w:sz w:val="24"/>
-          <w:szCs w:val="24"/>
-        </w:rPr>
-        <w:t xml:space="preserve"> Propozycja ćwiczenia:</w:t>
-      </w:r>
-    </w:p>
-    <w:p>
-      <w:pPr>
-        <w:pStyle w:val="Akapitzlist"/>
-        <w:numPr>
-          <w:ilvl w:val="0"/>
-          <w:numId w:val="2"/>
-        </w:numPr>
-        <w:autoSpaceDE w:val="0"/>
-        <w:autoSpaceDN w:val="0"/>
-        <w:adjustRightInd w:val="0"/>
-        <w:spacing w:after="0"/>
-        <w:rPr>
-          <w:rFonts w:ascii="Times New Roman" w:hAnsi="Times New Roman" w:cs="Times New Roman"/>
-          <w:b/>
-          <w:sz w:val="24"/>
-          <w:szCs w:val="24"/>
-        </w:rPr>
-      </w:pPr>
-      <w:r>
-        <w:rPr>
-          <w:rFonts w:ascii="Times New Roman" w:hAnsi="Times New Roman" w:cs="Times New Roman"/>
-          <w:b/>
-          <w:sz w:val="24"/>
-          <w:szCs w:val="24"/>
-        </w:rPr>
-        <w:t>Cewki i indukcja Propozycja ćwiczenia:</w:t>
-      </w:r>
-    </w:p>
-    <w:p>
-      <w:pPr>
-        <w:pStyle w:val="Akapitzlist"/>
-        <w:numPr>
-          <w:ilvl w:val="0"/>
-          <w:numId w:val="2"/>
-        </w:numPr>
-        <w:autoSpaceDE w:val="0"/>
-        <w:autoSpaceDN w:val="0"/>
-        <w:adjustRightInd w:val="0"/>
-        <w:spacing w:after="0"/>
-        <w:rPr>
-          <w:rFonts w:ascii="Times New Roman" w:hAnsi="Times New Roman" w:cs="Times New Roman"/>
-          <w:b/>
-          <w:sz w:val="24"/>
-          <w:szCs w:val="24"/>
-        </w:rPr>
-      </w:pPr>
-      <w:r>
-        <w:rPr>
-          <w:rFonts w:ascii="Times New Roman" w:hAnsi="Times New Roman" w:cs="Times New Roman"/>
-          <w:b/>
-          <w:sz w:val="24"/>
-          <w:szCs w:val="24"/>
-        </w:rPr>
-        <w:t>Optyka geometryczna (Zjawisko polaryzacji i załamania światła) Propozycja ćwiczenia:</w:t>
-      </w:r>
-    </w:p>
-    <w:p>
-      <w:pPr>
-        <w:pStyle w:val="Akapitzlist"/>
-        <w:numPr>
-          <w:ilvl w:val="0"/>
-          <w:numId w:val="2"/>
-        </w:numPr>
-        <w:autoSpaceDE w:val="0"/>
-        <w:autoSpaceDN w:val="0"/>
-        <w:adjustRightInd w:val="0"/>
-        <w:spacing w:after="0"/>
-        <w:rPr>
-          <w:rFonts w:ascii="Times New Roman" w:hAnsi="Times New Roman" w:cs="Times New Roman"/>
-          <w:b/>
-          <w:sz w:val="24"/>
-          <w:szCs w:val="24"/>
-        </w:rPr>
-      </w:pPr>
-      <w:r>
-        <w:rPr>
-          <w:rFonts w:ascii="Times New Roman" w:hAnsi="Times New Roman" w:cs="Times New Roman"/>
-          <w:b/>
-          <w:sz w:val="24"/>
-          <w:szCs w:val="24"/>
-        </w:rPr>
-        <w:t>Układy RLC Propozycja ćwiczenia:</w:t>
-      </w:r>
-    </w:p>
-    <w:p>
-      <w:pPr>
-        <w:pStyle w:val="Akapitzlist"/>
-        <w:numPr>
-          <w:ilvl w:val="0"/>
-          <w:numId w:val="2"/>
-        </w:numPr>
-        <w:autoSpaceDE w:val="0"/>
-        <w:autoSpaceDN w:val="0"/>
-        <w:adjustRightInd w:val="0"/>
-        <w:spacing w:after="0"/>
-        <w:rPr>
-          <w:rFonts w:ascii="Times New Roman" w:hAnsi="Times New Roman" w:cs="Times New Roman"/>
-          <w:sz w:val="24"/>
-          <w:szCs w:val="24"/>
-        </w:rPr>
-      </w:pPr>
-      <w:r>
-        <w:rPr>
-          <w:rFonts w:ascii="Times New Roman" w:hAnsi="Times New Roman" w:cs="Times New Roman"/>
-          <w:sz w:val="24"/>
-          <w:szCs w:val="24"/>
-        </w:rPr>
-        <w:t>Korpuskularna natura światła i materii Propozycja ćwiczenia:</w:t>
-      </w:r>
-    </w:p>
-    <w:p>
-      <w:pPr>
-        <w:pStyle w:val="Akapitzlist"/>
-        <w:numPr>
-          <w:ilvl w:val="0"/>
-          <w:numId w:val="2"/>
-        </w:numPr>
-        <w:autoSpaceDE w:val="0"/>
-        <w:autoSpaceDN w:val="0"/>
-        <w:adjustRightInd w:val="0"/>
-        <w:spacing w:after="0"/>
-        <w:rPr>
-          <w:rFonts w:ascii="Times New Roman" w:hAnsi="Times New Roman" w:cs="Times New Roman"/>
-          <w:b/>
-          <w:sz w:val="24"/>
-          <w:szCs w:val="24"/>
-        </w:rPr>
-      </w:pPr>
-      <w:r>
-        <w:rPr>
-          <w:rFonts w:ascii="Times New Roman" w:hAnsi="Times New Roman" w:cs="Times New Roman"/>
-          <w:b/>
-          <w:sz w:val="24"/>
-          <w:szCs w:val="24"/>
-        </w:rPr>
-        <w:t>Interferencja i dyfrakcja światła Propozycja ćwiczenia:</w:t>
-      </w:r>
-    </w:p>
-    <w:p>
-      <w:pPr>
-        <w:pStyle w:val="Akapitzlist"/>
-        <w:numPr>
-          <w:ilvl w:val="0"/>
-          <w:numId w:val="2"/>
-        </w:numPr>
-        <w:autoSpaceDE w:val="0"/>
-        <w:autoSpaceDN w:val="0"/>
-        <w:adjustRightInd w:val="0"/>
-        <w:spacing w:after="0"/>
-        <w:rPr>
-          <w:rFonts w:ascii="Times New Roman" w:hAnsi="Times New Roman" w:cs="Times New Roman"/>
-          <w:b/>
-          <w:sz w:val="24"/>
-          <w:szCs w:val="24"/>
-        </w:rPr>
-      </w:pPr>
-      <w:r>
-        <w:rPr>
-          <w:rFonts w:ascii="Times New Roman" w:hAnsi="Times New Roman" w:cs="Times New Roman"/>
-          <w:b/>
-          <w:sz w:val="24"/>
-          <w:szCs w:val="24"/>
-          <w:lang w:val="en-US"/>
-        </w:rPr>
-        <w:t>Fizyka atomowa</w:t>
-      </w:r>
-      <w:r>
-        <w:rPr>
-          <w:rFonts w:ascii="Times New Roman" w:hAnsi="Times New Roman" w:cs="Times New Roman"/>
-          <w:b/>
-          <w:sz w:val="24"/>
-          <w:szCs w:val="24"/>
-        </w:rPr>
-        <w:t xml:space="preserve"> Propozycja ćwiczenia:</w:t>
-      </w:r>
-    </w:p>
-    <w:p>
-      <w:pPr>
-        <w:rPr>
-          <w:rFonts w:ascii="Times New Roman" w:hAnsi="Times New Roman" w:cs="Times New Roman"/>
-          <w:sz w:val="24"/>
-          <w:szCs w:val="24"/>
-          <w:lang w:val="en-US"/>
-        </w:rPr>
-      </w:pPr>
-      <w:r>
-        <w:rPr>
-          <w:rFonts w:ascii="Times New Roman" w:hAnsi="Times New Roman" w:cs="Times New Roman"/>
-          <w:sz w:val="24"/>
-          <w:szCs w:val="24"/>
-          <w:lang w:val="en-US"/>
-        </w:rPr>
-        <w:t>&lt;b&gt;&lt;/b&gt;</w:t>
-      </w:r>
-    </w:p>
-    <w:p>
-      <w:pPr>
-        <w:rPr>
-          <w:rFonts w:ascii="Times New Roman" w:hAnsi="Times New Roman" w:cs="Times New Roman"/>
-          <w:sz w:val="24"/>
-          <w:szCs w:val="24"/>
-          <w:lang w:val="en-US"/>
-        </w:rPr>
-      </w:pPr>
-      <w:r>
-        <w:rPr>
-          <w:rFonts w:ascii="Times New Roman" w:hAnsi="Times New Roman" w:cs="Times New Roman"/>
-          <w:sz w:val="24"/>
-          <w:szCs w:val="24"/>
-          <w:lang w:val="en-US"/>
-        </w:rPr>
-        <w:t>&lt;br/&gt;&lt;br/&gt;</w:t>
-      </w:r>
-    </w:p>
-    <w:p>
-      <w:pPr>
-        <w:rPr>
-          <w:rFonts w:ascii="Times New Roman" w:hAnsi="Times New Roman" w:cs="Times New Roman"/>
-          <w:sz w:val="24"/>
-          <w:szCs w:val="24"/>
-          <w:lang w:val="en-US"/>
-        </w:rPr>
-      </w:pPr>
-      <w:r>
-        <w:rPr>
-          <w:rFonts w:ascii="Times New Roman" w:hAnsi="Times New Roman" w:cs="Times New Roman"/>
-          <w:sz w:val="24"/>
-          <w:szCs w:val="24"/>
-          <w:lang w:val="en-US"/>
-        </w:rPr>
-        <w:t>&amp;bull;</w:t>
-      </w:r>
     </w:p>
     <w:p>
       <w:pPr>
@@ -4906,7 +4585,7 @@
 </file>
 
 <file path=customXml/itemProps1.xml><?xml version="1.0" encoding="utf-8"?>
-<ds:datastoreItem xmlns:ds="http://schemas.openxmlformats.org/officeDocument/2006/customXml" ds:itemID="{B026B206-CF51-4133-841A-F4C2E37A2E57}">
+<ds:datastoreItem xmlns:ds="http://schemas.openxmlformats.org/officeDocument/2006/customXml" ds:itemID="{4B64BF5A-0EA0-43D2-BF36-1197B9AC0D94}">
   <ds:schemaRefs>
     <ds:schemaRef ds:uri="http://schemas.openxmlformats.org/officeDocument/2006/bibliography"/>
   </ds:schemaRefs>

</xml_diff>